<commit_message>
Mise a jour Guide d'installation et app.py
</commit_message>
<xml_diff>
--- a/Livrables/Guide d’installation Copernicus dans mBlock.docx
+++ b/Livrables/Guide d’installation Copernicus dans mBlock.docx
@@ -362,7 +362,7 @@
           <w:szCs w:val="24"/>
           <w:rtl w:val="0"/>
         </w:rPr>
-        <w:t xml:space="preserve">Créer un dossier où le serveur se trouvera (mkdir Copernicus)</w:t>
+        <w:t xml:space="preserve">Créer l’environnement de travail : mkdir -p Copernicus/serveur</w:t>
       </w:r>
     </w:p>
     <w:p>
@@ -383,7 +383,7 @@
           <w:szCs w:val="24"/>
           <w:rtl w:val="0"/>
         </w:rPr>
-        <w:t xml:space="preserve">Se placer dans ce dossier</w:t>
+        <w:t xml:space="preserve">Se placer dans le dossier du server : cd Copernicus/serveur</w:t>
       </w:r>
     </w:p>
     <w:p>
@@ -404,7 +404,7 @@
           <w:szCs w:val="24"/>
           <w:rtl w:val="0"/>
         </w:rPr>
-        <w:t xml:space="preserve">Placer dans le dossier le fichier app.py fourni (</w:t>
+        <w:t xml:space="preserve">Placer dans le dossier “Serveur” le fichier app.py fourni (</w:t>
       </w:r>
       <w:hyperlink r:id="rId8">
         <w:r>
@@ -671,6 +671,74 @@
     </w:p>
     <w:p>
       <w:pPr>
+        <w:ind w:left="720" w:firstLine="0"/>
+        <w:rPr>
+          <w:sz w:val="24"/>
+          <w:szCs w:val="24"/>
+        </w:rPr>
+      </w:pPr>
+      <w:r>
+        <w:rPr>
+          <w:sz w:val="24"/>
+          <w:szCs w:val="24"/>
+          <w:rtl w:val="0"/>
+        </w:rPr>
+        <w:t xml:space="preserve">pip install xarray [Version testée 2022.3.0]</w:t>
+      </w:r>
+    </w:p>
+    <w:p>
+      <w:pPr>
+        <w:ind w:left="720" w:firstLine="0"/>
+        <w:rPr>
+          <w:sz w:val="24"/>
+          <w:szCs w:val="24"/>
+        </w:rPr>
+      </w:pPr>
+      <w:r>
+        <w:rPr>
+          <w:sz w:val="24"/>
+          <w:szCs w:val="24"/>
+          <w:rtl w:val="0"/>
+        </w:rPr>
+        <w:t xml:space="preserve">pip install rasterio==1.3a3 [Version forcée 1.3a3]</w:t>
+      </w:r>
+    </w:p>
+    <w:p>
+      <w:pPr>
+        <w:ind w:left="720" w:firstLine="0"/>
+        <w:rPr>
+          <w:sz w:val="24"/>
+          <w:szCs w:val="24"/>
+        </w:rPr>
+      </w:pPr>
+      <w:r>
+        <w:rPr>
+          <w:sz w:val="24"/>
+          <w:szCs w:val="24"/>
+          <w:rtl w:val="0"/>
+        </w:rPr>
+        <w:t xml:space="preserve">pip install rioaxarray [Version testée 0.11.1]</w:t>
+      </w:r>
+    </w:p>
+    <w:p>
+      <w:pPr>
+        <w:ind w:left="720" w:firstLine="0"/>
+        <w:rPr>
+          <w:sz w:val="24"/>
+          <w:szCs w:val="24"/>
+        </w:rPr>
+      </w:pPr>
+      <w:r>
+        <w:rPr>
+          <w:sz w:val="24"/>
+          <w:szCs w:val="24"/>
+          <w:rtl w:val="0"/>
+        </w:rPr>
+        <w:t xml:space="preserve">pip install netcdf4 [Version testée 1.5.8]</w:t>
+      </w:r>
+    </w:p>
+    <w:p>
+      <w:pPr>
         <w:numPr>
           <w:ilvl w:val="0"/>
           <w:numId w:val="6"/>
@@ -781,6 +849,28 @@
           <w:rtl w:val="0"/>
         </w:rPr>
         <w:t xml:space="preserve">Créer un dossier dans “Documents” nommé Copernicus via l’explorateur Windows</w:t>
+      </w:r>
+    </w:p>
+    <w:p>
+      <w:pPr>
+        <w:numPr>
+          <w:ilvl w:val="0"/>
+          <w:numId w:val="2"/>
+        </w:numPr>
+        <w:ind w:left="720" w:hanging="360"/>
+        <w:rPr>
+          <w:sz w:val="24"/>
+          <w:szCs w:val="24"/>
+          <w:u w:val="none"/>
+        </w:rPr>
+      </w:pPr>
+      <w:r>
+        <w:rPr>
+          <w:sz w:val="24"/>
+          <w:szCs w:val="24"/>
+          <w:rtl w:val="0"/>
+        </w:rPr>
+        <w:t xml:space="preserve">Dans ce même dossier, créer un sous dossier nommé “serveur”</w:t>
       </w:r>
     </w:p>
     <w:p>
@@ -886,7 +976,7 @@
           <w:szCs w:val="24"/>
           <w:rtl w:val="0"/>
         </w:rPr>
-        <w:t xml:space="preserve">cd Documents\Copernicus_Flask</w:t>
+        <w:t xml:space="preserve">cd Documents\Copernicus\serveur</w:t>
       </w:r>
     </w:p>
     <w:p>
@@ -1124,6 +1214,74 @@
           <w:rtl w:val="0"/>
         </w:rPr>
         <w:t xml:space="preserve">pip install cdsapi [Version testée 0.5.1]</w:t>
+      </w:r>
+    </w:p>
+    <w:p>
+      <w:pPr>
+        <w:ind w:left="720" w:firstLine="0"/>
+        <w:rPr>
+          <w:sz w:val="24"/>
+          <w:szCs w:val="24"/>
+        </w:rPr>
+      </w:pPr>
+      <w:r>
+        <w:rPr>
+          <w:sz w:val="24"/>
+          <w:szCs w:val="24"/>
+          <w:rtl w:val="0"/>
+        </w:rPr>
+        <w:t xml:space="preserve">pip install xarray [Version testée 2022.3.0]</w:t>
+      </w:r>
+    </w:p>
+    <w:p>
+      <w:pPr>
+        <w:ind w:left="720" w:firstLine="0"/>
+        <w:rPr>
+          <w:sz w:val="24"/>
+          <w:szCs w:val="24"/>
+        </w:rPr>
+      </w:pPr>
+      <w:r>
+        <w:rPr>
+          <w:sz w:val="24"/>
+          <w:szCs w:val="24"/>
+          <w:rtl w:val="0"/>
+        </w:rPr>
+        <w:t xml:space="preserve">pip install rasterio==1.3a3 [Version forcée 1.3a3]</w:t>
+      </w:r>
+    </w:p>
+    <w:p>
+      <w:pPr>
+        <w:ind w:left="720" w:firstLine="0"/>
+        <w:rPr>
+          <w:sz w:val="24"/>
+          <w:szCs w:val="24"/>
+        </w:rPr>
+      </w:pPr>
+      <w:r>
+        <w:rPr>
+          <w:sz w:val="24"/>
+          <w:szCs w:val="24"/>
+          <w:rtl w:val="0"/>
+        </w:rPr>
+        <w:t xml:space="preserve">pip install rioaxarray [Version testée 0.11.1]</w:t>
+      </w:r>
+    </w:p>
+    <w:p>
+      <w:pPr>
+        <w:ind w:left="720" w:firstLine="0"/>
+        <w:rPr>
+          <w:sz w:val="24"/>
+          <w:szCs w:val="24"/>
+        </w:rPr>
+      </w:pPr>
+      <w:r>
+        <w:rPr>
+          <w:sz w:val="24"/>
+          <w:szCs w:val="24"/>
+          <w:rtl w:val="0"/>
+        </w:rPr>
+        <w:t xml:space="preserve">pip install netcdf4 [Version testée 1.5.8]</w:t>
       </w:r>
     </w:p>
     <w:p>

</xml_diff>

<commit_message>
update guide installation Copernicus
</commit_message>
<xml_diff>
--- a/Livrables/Guide d’installation Copernicus dans mBlock.docx
+++ b/Livrables/Guide d’installation Copernicus dans mBlock.docx
@@ -284,6 +284,28 @@
     </w:p>
     <w:p>
       <w:pPr>
+        <w:rPr/>
+      </w:pPr>
+      <w:r>
+        <w:rPr>
+          <w:rtl w:val="0"/>
+        </w:rPr>
+        <w:t xml:space="preserve">[Uniquement testé avec un serveur Flask en local]</w:t>
+      </w:r>
+    </w:p>
+    <w:p>
+      <w:pPr>
+        <w:rPr/>
+      </w:pPr>
+      <w:r>
+        <w:rPr>
+          <w:rtl w:val="0"/>
+        </w:rPr>
+        <w:t xml:space="preserve">[Nécessaire de tester pour un serveur distant]</w:t>
+      </w:r>
+    </w:p>
+    <w:p>
+      <w:pPr>
         <w:pStyle w:val="Heading3"/>
         <w:rPr/>
       </w:pPr>
@@ -717,7 +739,7 @@
           <w:szCs w:val="24"/>
           <w:rtl w:val="0"/>
         </w:rPr>
-        <w:t xml:space="preserve">pip install rioaxarray [Version testée 0.11.1]</w:t>
+        <w:t xml:space="preserve">pip install rioxarray [Version testée 0.11.1]</w:t>
       </w:r>
     </w:p>
     <w:p>
@@ -1264,7 +1286,7 @@
           <w:szCs w:val="24"/>
           <w:rtl w:val="0"/>
         </w:rPr>
-        <w:t xml:space="preserve">pip install rioaxarray [Version testée 0.11.1]</w:t>
+        <w:t xml:space="preserve">pip install rioxarray [Version testée 0.11.1]</w:t>
       </w:r>
     </w:p>
     <w:p>

</xml_diff>